<commit_message>
added in new analysis
</commit_message>
<xml_diff>
--- a/master_report/master-report_final.docx
+++ b/master_report/master-report_final.docx
@@ -1065,6 +1065,58 @@
         </w:rPr>
         <w:t>Based on the data gathered, the distributed queue is almost always faster or at least equal to the centralized queue due to it not having the same queue contention overhead found when using multiple cores/threads. Not only is the decentralized task queue faster than the centralized task queue (especially as task sizes become smaller), but it also can run at much smaller task sizes due to the nature of the centralized task queue overflowing the stack space of the thread that it is hosted on.</w:t>
       </w:r>
+      <w:r>
+        <w:rPr>
+          <w:rFonts w:eastAsia="Times New Roman" w:cs="Times New Roman"/>
+          <w:color w:val="000000"/>
+          <w:sz w:val="24"/>
+          <w:szCs w:val="24"/>
+          <w:lang w:eastAsia="en-CA"/>
+        </w:rPr>
+        <w:t xml:space="preserve"> </w:t>
+      </w:r>
+      <w:r>
+        <w:rPr>
+          <w:rFonts w:eastAsia="Times New Roman" w:cs="Times New Roman"/>
+          <w:color w:val="000000"/>
+          <w:sz w:val="24"/>
+          <w:szCs w:val="24"/>
+          <w:lang w:eastAsia="en-CA"/>
+        </w:rPr>
+        <w:t xml:space="preserve">Another reason why the distributed queue might be performing better at smaller </w:t>
+      </w:r>
+      <w:proofErr w:type="spellStart"/>
+      <w:r>
+        <w:rPr>
+          <w:rFonts w:eastAsia="Times New Roman" w:cs="Times New Roman"/>
+          <w:color w:val="000000"/>
+          <w:sz w:val="24"/>
+          <w:szCs w:val="24"/>
+          <w:lang w:eastAsia="en-CA"/>
+        </w:rPr>
+        <w:t>grainsizes</w:t>
+      </w:r>
+      <w:proofErr w:type="spellEnd"/>
+      <w:r>
+        <w:rPr>
+          <w:rFonts w:eastAsia="Times New Roman" w:cs="Times New Roman"/>
+          <w:color w:val="000000"/>
+          <w:sz w:val="24"/>
+          <w:szCs w:val="24"/>
+          <w:lang w:eastAsia="en-CA"/>
+        </w:rPr>
+        <w:t xml:space="preserve"> is that in a centralized queue, which thread gets which part is completely random based on when the finish. This can cause cache-line conflicts in the array that it is sorting which would impact the performance.</w:t>
+      </w:r>
+      <w:r>
+        <w:rPr>
+          <w:rFonts w:eastAsia="Times New Roman" w:cs="Times New Roman"/>
+          <w:color w:val="000000"/>
+          <w:sz w:val="24"/>
+          <w:szCs w:val="24"/>
+          <w:lang w:eastAsia="en-CA"/>
+        </w:rPr>
+        <w:t xml:space="preserve"> The distributed queue avoids this problem for the most part by dividing up its own parts into smaller pieces in its own queue.</w:t>
+      </w:r>
     </w:p>
     <w:p>
       <w:pPr>
@@ -1113,33 +1165,8 @@
           <w:szCs w:val="24"/>
         </w:rPr>
       </w:pPr>
-    </w:p>
-    <w:p>
-      <w:pPr>
-        <w:rPr>
-          <w:b/>
-          <w:sz w:val="24"/>
-          <w:szCs w:val="24"/>
-        </w:rPr>
-      </w:pPr>
-    </w:p>
-    <w:p>
-      <w:pPr>
-        <w:rPr>
-          <w:b/>
-          <w:sz w:val="24"/>
-          <w:szCs w:val="24"/>
-        </w:rPr>
-      </w:pPr>
-    </w:p>
-    <w:p>
-      <w:pPr>
-        <w:rPr>
-          <w:b/>
-          <w:sz w:val="24"/>
-          <w:szCs w:val="24"/>
-        </w:rPr>
-      </w:pPr>
+      <w:bookmarkStart w:id="0" w:name="_GoBack"/>
+      <w:bookmarkEnd w:id="0"/>
       <w:r>
         <w:rPr>
           <w:b/>
@@ -1701,22 +1728,26 @@
           <w:sz w:val="24"/>
           <w:szCs w:val="24"/>
         </w:rPr>
-        <w:t>, the decentralized queue still outperforms the centralized queue due to the contention between the threads on the central queue.</w:t>
+        <w:t>, the decentralized queue still outperforms the centralized queue due to the contention between the threads on the central queue</w:t>
+      </w:r>
+      <w:r>
+        <w:rPr>
+          <w:sz w:val="24"/>
+          <w:szCs w:val="24"/>
+        </w:rPr>
+        <w:t xml:space="preserve"> </w:t>
+      </w:r>
+      <w:r>
+        <w:rPr>
+          <w:sz w:val="24"/>
+          <w:szCs w:val="24"/>
+        </w:rPr>
+        <w:t xml:space="preserve">as well as the possible cache line conflicts between the threads. </w:t>
       </w:r>
     </w:p>
     <w:p>
       <w:pPr>
         <w:rPr>
-          <w:b/>
-          <w:sz w:val="24"/>
-          <w:szCs w:val="24"/>
-        </w:rPr>
-      </w:pPr>
-    </w:p>
-    <w:p>
-      <w:pPr>
-        <w:rPr>
-          <w:b/>
           <w:sz w:val="24"/>
           <w:szCs w:val="24"/>
         </w:rPr>
@@ -2357,6 +2388,20 @@
         </w:rPr>
         <w:t xml:space="preserve"> than the previous two programs. This is because the reduce function is less computationally intensive resulting in more contention on the central queue quicker as the threads complete their tasks at faster rates.</w:t>
       </w:r>
+      <w:r>
+        <w:rPr>
+          <w:sz w:val="24"/>
+          <w:szCs w:val="24"/>
+        </w:rPr>
+        <w:t xml:space="preserve"> </w:t>
+      </w:r>
+      <w:r>
+        <w:rPr>
+          <w:sz w:val="24"/>
+          <w:szCs w:val="24"/>
+        </w:rPr>
+        <w:t>Once again, cache line conflicts in the centralized task queue could be exacerbating the problem.</w:t>
+      </w:r>
     </w:p>
     <w:p>
       <w:pPr>
@@ -2377,7 +2422,6 @@
     <w:p>
       <w:pPr>
         <w:rPr>
-          <w:b/>
           <w:sz w:val="24"/>
           <w:szCs w:val="24"/>
         </w:rPr>
@@ -2405,7 +2449,6 @@
       <w:pPr>
         <w:rPr>
           <w:b/>
-          <w:bCs/>
           <w:sz w:val="24"/>
           <w:szCs w:val="24"/>
         </w:rPr>
@@ -3875,8 +3918,6 @@
           <w:szCs w:val="24"/>
         </w:rPr>
       </w:pPr>
-      <w:bookmarkStart w:id="0" w:name="_GoBack"/>
-      <w:bookmarkEnd w:id="0"/>
       <w:r>
         <w:rPr>
           <w:b/>
@@ -6550,11 +6591,11 @@
         </c:dLbls>
         <c:marker val="1"/>
         <c:smooth val="0"/>
-        <c:axId val="139347456"/>
-        <c:axId val="139358592"/>
+        <c:axId val="174174592"/>
+        <c:axId val="174178688"/>
       </c:lineChart>
       <c:catAx>
-        <c:axId val="139347456"/>
+        <c:axId val="174174592"/>
         <c:scaling>
           <c:orientation val="minMax"/>
         </c:scaling>
@@ -6581,7 +6622,7 @@
         <c:majorTickMark val="out"/>
         <c:minorTickMark val="none"/>
         <c:tickLblPos val="nextTo"/>
-        <c:crossAx val="139358592"/>
+        <c:crossAx val="174178688"/>
         <c:crosses val="autoZero"/>
         <c:auto val="1"/>
         <c:lblAlgn val="ctr"/>
@@ -6589,7 +6630,7 @@
         <c:noMultiLvlLbl val="0"/>
       </c:catAx>
       <c:valAx>
-        <c:axId val="139358592"/>
+        <c:axId val="174178688"/>
         <c:scaling>
           <c:orientation val="minMax"/>
         </c:scaling>
@@ -6618,7 +6659,7 @@
         <c:majorTickMark val="out"/>
         <c:minorTickMark val="none"/>
         <c:tickLblPos val="nextTo"/>
-        <c:crossAx val="139347456"/>
+        <c:crossAx val="174174592"/>
         <c:crosses val="autoZero"/>
         <c:crossBetween val="between"/>
       </c:valAx>
@@ -8046,11 +8087,11 @@
         </c:dLbls>
         <c:marker val="1"/>
         <c:smooth val="0"/>
-        <c:axId val="139470720"/>
-        <c:axId val="149877504"/>
+        <c:axId val="175217280"/>
+        <c:axId val="175268608"/>
       </c:lineChart>
       <c:catAx>
-        <c:axId val="139470720"/>
+        <c:axId val="175217280"/>
         <c:scaling>
           <c:orientation val="minMax"/>
         </c:scaling>
@@ -8077,7 +8118,7 @@
         <c:majorTickMark val="out"/>
         <c:minorTickMark val="none"/>
         <c:tickLblPos val="nextTo"/>
-        <c:crossAx val="149877504"/>
+        <c:crossAx val="175268608"/>
         <c:crosses val="autoZero"/>
         <c:auto val="1"/>
         <c:lblAlgn val="ctr"/>
@@ -8085,7 +8126,7 @@
         <c:noMultiLvlLbl val="0"/>
       </c:catAx>
       <c:valAx>
-        <c:axId val="149877504"/>
+        <c:axId val="175268608"/>
         <c:scaling>
           <c:orientation val="minMax"/>
         </c:scaling>
@@ -8114,7 +8155,7 @@
         <c:majorTickMark val="out"/>
         <c:minorTickMark val="none"/>
         <c:tickLblPos val="nextTo"/>
-        <c:crossAx val="139470720"/>
+        <c:crossAx val="175217280"/>
         <c:crosses val="autoZero"/>
         <c:crossBetween val="between"/>
       </c:valAx>
@@ -9555,11 +9596,11 @@
         </c:dLbls>
         <c:marker val="1"/>
         <c:smooth val="0"/>
-        <c:axId val="139587968"/>
-        <c:axId val="139589888"/>
+        <c:axId val="174366080"/>
+        <c:axId val="174777856"/>
       </c:lineChart>
       <c:catAx>
-        <c:axId val="139587968"/>
+        <c:axId val="174366080"/>
         <c:scaling>
           <c:orientation val="minMax"/>
         </c:scaling>
@@ -9586,7 +9627,7 @@
         <c:majorTickMark val="out"/>
         <c:minorTickMark val="none"/>
         <c:tickLblPos val="nextTo"/>
-        <c:crossAx val="139589888"/>
+        <c:crossAx val="174777856"/>
         <c:crosses val="autoZero"/>
         <c:auto val="1"/>
         <c:lblAlgn val="ctr"/>
@@ -9594,7 +9635,7 @@
         <c:noMultiLvlLbl val="0"/>
       </c:catAx>
       <c:valAx>
-        <c:axId val="139589888"/>
+        <c:axId val="174777856"/>
         <c:scaling>
           <c:orientation val="minMax"/>
         </c:scaling>
@@ -9623,7 +9664,7 @@
         <c:majorTickMark val="out"/>
         <c:minorTickMark val="none"/>
         <c:tickLblPos val="nextTo"/>
-        <c:crossAx val="139587968"/>
+        <c:crossAx val="174366080"/>
         <c:crosses val="autoZero"/>
         <c:crossBetween val="between"/>
       </c:valAx>
@@ -11052,11 +11093,11 @@
         </c:dLbls>
         <c:marker val="1"/>
         <c:smooth val="0"/>
-        <c:axId val="139653504"/>
-        <c:axId val="139655424"/>
+        <c:axId val="175025536"/>
+        <c:axId val="175175168"/>
       </c:lineChart>
       <c:catAx>
-        <c:axId val="139653504"/>
+        <c:axId val="175025536"/>
         <c:scaling>
           <c:orientation val="minMax"/>
         </c:scaling>
@@ -11083,7 +11124,7 @@
         <c:majorTickMark val="out"/>
         <c:minorTickMark val="none"/>
         <c:tickLblPos val="nextTo"/>
-        <c:crossAx val="139655424"/>
+        <c:crossAx val="175175168"/>
         <c:crosses val="autoZero"/>
         <c:auto val="1"/>
         <c:lblAlgn val="ctr"/>
@@ -11091,7 +11132,7 @@
         <c:noMultiLvlLbl val="0"/>
       </c:catAx>
       <c:valAx>
-        <c:axId val="139655424"/>
+        <c:axId val="175175168"/>
         <c:scaling>
           <c:orientation val="minMax"/>
         </c:scaling>
@@ -11120,7 +11161,7 @@
         <c:majorTickMark val="out"/>
         <c:minorTickMark val="none"/>
         <c:tickLblPos val="nextTo"/>
-        <c:crossAx val="139653504"/>
+        <c:crossAx val="175025536"/>
         <c:crosses val="autoZero"/>
         <c:crossBetween val="between"/>
       </c:valAx>
@@ -12533,11 +12574,11 @@
         </c:dLbls>
         <c:marker val="1"/>
         <c:smooth val="0"/>
-        <c:axId val="139776384"/>
-        <c:axId val="139778304"/>
+        <c:axId val="175222144"/>
+        <c:axId val="175248896"/>
       </c:lineChart>
       <c:catAx>
-        <c:axId val="139776384"/>
+        <c:axId val="175222144"/>
         <c:scaling>
           <c:orientation val="minMax"/>
         </c:scaling>
@@ -12564,7 +12605,7 @@
         <c:majorTickMark val="out"/>
         <c:minorTickMark val="none"/>
         <c:tickLblPos val="nextTo"/>
-        <c:crossAx val="139778304"/>
+        <c:crossAx val="175248896"/>
         <c:crosses val="autoZero"/>
         <c:auto val="1"/>
         <c:lblAlgn val="ctr"/>
@@ -12572,7 +12613,7 @@
         <c:noMultiLvlLbl val="0"/>
       </c:catAx>
       <c:valAx>
-        <c:axId val="139778304"/>
+        <c:axId val="175248896"/>
         <c:scaling>
           <c:orientation val="minMax"/>
         </c:scaling>
@@ -12601,7 +12642,7 @@
         <c:majorTickMark val="out"/>
         <c:minorTickMark val="none"/>
         <c:tickLblPos val="nextTo"/>
-        <c:crossAx val="139776384"/>
+        <c:crossAx val="175222144"/>
         <c:crosses val="autoZero"/>
         <c:crossBetween val="between"/>
       </c:valAx>
@@ -14042,11 +14083,11 @@
         </c:dLbls>
         <c:marker val="1"/>
         <c:smooth val="0"/>
-        <c:axId val="139841920"/>
-        <c:axId val="139843840"/>
+        <c:axId val="175299968"/>
+        <c:axId val="175330816"/>
       </c:lineChart>
       <c:catAx>
-        <c:axId val="139841920"/>
+        <c:axId val="175299968"/>
         <c:scaling>
           <c:orientation val="minMax"/>
         </c:scaling>
@@ -14073,7 +14114,7 @@
         <c:majorTickMark val="out"/>
         <c:minorTickMark val="none"/>
         <c:tickLblPos val="nextTo"/>
-        <c:crossAx val="139843840"/>
+        <c:crossAx val="175330816"/>
         <c:crosses val="autoZero"/>
         <c:auto val="1"/>
         <c:lblAlgn val="ctr"/>
@@ -14081,7 +14122,7 @@
         <c:noMultiLvlLbl val="0"/>
       </c:catAx>
       <c:valAx>
-        <c:axId val="139843840"/>
+        <c:axId val="175330816"/>
         <c:scaling>
           <c:orientation val="minMax"/>
         </c:scaling>
@@ -14110,7 +14151,7 @@
         <c:majorTickMark val="out"/>
         <c:minorTickMark val="none"/>
         <c:tickLblPos val="nextTo"/>
-        <c:crossAx val="139841920"/>
+        <c:crossAx val="175299968"/>
         <c:crosses val="autoZero"/>
         <c:crossBetween val="between"/>
       </c:valAx>
@@ -15544,11 +15585,11 @@
         </c:dLbls>
         <c:marker val="1"/>
         <c:smooth val="0"/>
-        <c:axId val="139944320"/>
-        <c:axId val="139946240"/>
+        <c:axId val="175361408"/>
+        <c:axId val="175363584"/>
       </c:lineChart>
       <c:catAx>
-        <c:axId val="139944320"/>
+        <c:axId val="175361408"/>
         <c:scaling>
           <c:orientation val="minMax"/>
         </c:scaling>
@@ -15575,7 +15616,7 @@
         <c:majorTickMark val="out"/>
         <c:minorTickMark val="none"/>
         <c:tickLblPos val="nextTo"/>
-        <c:crossAx val="139946240"/>
+        <c:crossAx val="175363584"/>
         <c:crosses val="autoZero"/>
         <c:auto val="1"/>
         <c:lblAlgn val="ctr"/>
@@ -15583,7 +15624,7 @@
         <c:noMultiLvlLbl val="0"/>
       </c:catAx>
       <c:valAx>
-        <c:axId val="139946240"/>
+        <c:axId val="175363584"/>
         <c:scaling>
           <c:orientation val="minMax"/>
         </c:scaling>
@@ -15612,7 +15653,7 @@
         <c:majorTickMark val="out"/>
         <c:minorTickMark val="none"/>
         <c:tickLblPos val="nextTo"/>
-        <c:crossAx val="139944320"/>
+        <c:crossAx val="175361408"/>
         <c:crosses val="autoZero"/>
         <c:crossBetween val="between"/>
       </c:valAx>
@@ -17040,11 +17081,11 @@
         </c:dLbls>
         <c:marker val="1"/>
         <c:smooth val="0"/>
-        <c:axId val="139972992"/>
-        <c:axId val="139974912"/>
+        <c:axId val="175406464"/>
+        <c:axId val="175420928"/>
       </c:lineChart>
       <c:catAx>
-        <c:axId val="139972992"/>
+        <c:axId val="175406464"/>
         <c:scaling>
           <c:orientation val="minMax"/>
         </c:scaling>
@@ -17071,7 +17112,7 @@
         <c:majorTickMark val="out"/>
         <c:minorTickMark val="none"/>
         <c:tickLblPos val="nextTo"/>
-        <c:crossAx val="139974912"/>
+        <c:crossAx val="175420928"/>
         <c:crosses val="autoZero"/>
         <c:auto val="1"/>
         <c:lblAlgn val="ctr"/>
@@ -17079,7 +17120,7 @@
         <c:noMultiLvlLbl val="0"/>
       </c:catAx>
       <c:valAx>
-        <c:axId val="139974912"/>
+        <c:axId val="175420928"/>
         <c:scaling>
           <c:orientation val="minMax"/>
         </c:scaling>
@@ -17108,7 +17149,7 @@
         <c:majorTickMark val="out"/>
         <c:minorTickMark val="none"/>
         <c:tickLblPos val="nextTo"/>
-        <c:crossAx val="139972992"/>
+        <c:crossAx val="175406464"/>
         <c:crosses val="autoZero"/>
         <c:crossBetween val="between"/>
       </c:valAx>
@@ -18560,11 +18601,11 @@
         </c:dLbls>
         <c:marker val="1"/>
         <c:smooth val="0"/>
-        <c:axId val="140005760"/>
-        <c:axId val="140007680"/>
+        <c:axId val="175443328"/>
+        <c:axId val="175461888"/>
       </c:lineChart>
       <c:catAx>
-        <c:axId val="140005760"/>
+        <c:axId val="175443328"/>
         <c:scaling>
           <c:orientation val="minMax"/>
         </c:scaling>
@@ -18591,7 +18632,7 @@
         <c:majorTickMark val="out"/>
         <c:minorTickMark val="none"/>
         <c:tickLblPos val="nextTo"/>
-        <c:crossAx val="140007680"/>
+        <c:crossAx val="175461888"/>
         <c:crosses val="autoZero"/>
         <c:auto val="1"/>
         <c:lblAlgn val="ctr"/>
@@ -18599,7 +18640,7 @@
         <c:noMultiLvlLbl val="0"/>
       </c:catAx>
       <c:valAx>
-        <c:axId val="140007680"/>
+        <c:axId val="175461888"/>
         <c:scaling>
           <c:orientation val="minMax"/>
         </c:scaling>
@@ -18628,7 +18669,7 @@
         <c:majorTickMark val="out"/>
         <c:minorTickMark val="none"/>
         <c:tickLblPos val="nextTo"/>
-        <c:crossAx val="140005760"/>
+        <c:crossAx val="175443328"/>
         <c:crosses val="autoZero"/>
         <c:crossBetween val="between"/>
       </c:valAx>
@@ -18937,7 +18978,7 @@
 </file>
 
 <file path=customXml/itemProps1.xml><?xml version="1.0" encoding="utf-8"?>
-<ds:datastoreItem xmlns:ds="http://schemas.openxmlformats.org/officeDocument/2006/customXml" ds:itemID="{F426985E-CE8F-437A-AB1D-9AB862D46E4D}">
+<ds:datastoreItem xmlns:ds="http://schemas.openxmlformats.org/officeDocument/2006/customXml" ds:itemID="{D428A2DA-4640-4984-AE50-145514EC0677}">
   <ds:schemaRefs>
     <ds:schemaRef ds:uri="http://schemas.openxmlformats.org/officeDocument/2006/bibliography"/>
   </ds:schemaRefs>

</xml_diff>